<commit_message>
Clousure and lexical scoping
</commit_message>
<xml_diff>
--- a/let var const diff.docx
+++ b/let var const diff.docx
@@ -25,8 +25,8 @@
       </w:tblPr>
       <w:tblGrid>
         <w:gridCol w:w="2304"/>
-        <w:gridCol w:w="1956"/>
-        <w:gridCol w:w="2131"/>
+        <w:gridCol w:w="2032"/>
+        <w:gridCol w:w="2055"/>
         <w:gridCol w:w="2131"/>
       </w:tblGrid>
       <w:tr>
@@ -83,7 +83,7 @@
         </w:tc>
         <w:tc>
           <w:tcPr>
-            <w:tcW w:w="1956" w:type="dxa"/>
+            <w:tcW w:w="2032" w:type="dxa"/>
           </w:tcPr>
           <w:p>
             <w:pPr>
@@ -115,7 +115,7 @@
         </w:tc>
         <w:tc>
           <w:tcPr>
-            <w:tcW w:w="2131" w:type="dxa"/>
+            <w:tcW w:w="2055" w:type="dxa"/>
           </w:tcPr>
           <w:p>
             <w:pPr>
@@ -284,7 +284,7 @@
         </w:tc>
         <w:tc>
           <w:tcPr>
-            <w:tcW w:w="1956" w:type="dxa"/>
+            <w:tcW w:w="2032" w:type="dxa"/>
           </w:tcPr>
           <w:p>
             <w:pPr>
@@ -379,7 +379,7 @@
         </w:tc>
         <w:tc>
           <w:tcPr>
-            <w:tcW w:w="2131" w:type="dxa"/>
+            <w:tcW w:w="2055" w:type="dxa"/>
           </w:tcPr>
           <w:p>
             <w:pPr>
@@ -636,7 +636,7 @@
         </w:tc>
         <w:tc>
           <w:tcPr>
-            <w:tcW w:w="1956" w:type="dxa"/>
+            <w:tcW w:w="2032" w:type="dxa"/>
           </w:tcPr>
           <w:p>
             <w:pPr>
@@ -710,7 +710,7 @@
         </w:tc>
         <w:tc>
           <w:tcPr>
-            <w:tcW w:w="2131" w:type="dxa"/>
+            <w:tcW w:w="2055" w:type="dxa"/>
           </w:tcPr>
           <w:p>
             <w:pPr>
@@ -911,16 +911,138 @@
         </w:tc>
         <w:tc>
           <w:tcPr>
-            <w:tcW w:w="1956" w:type="dxa"/>
-          </w:tcPr>
-          <w:p>
-            <w:pPr>
-              <w:widowControl w:val="0"/>
-              <w:jc w:val="both"/>
-              <w:rPr>
-                <w:vertAlign w:val="baseline"/>
-              </w:rPr>
-            </w:pPr>
+            <w:tcW w:w="2032" w:type="dxa"/>
+          </w:tcPr>
+          <w:p>
+            <w:pPr>
+              <w:widowControl w:val="0"/>
+              <w:jc w:val="both"/>
+              <w:rPr>
+                <w:rFonts w:hint="default" w:ascii="Times New Roman" w:hAnsi="Times New Roman" w:cs="Times New Roman"/>
+                <w:sz w:val="24"/>
+                <w:szCs w:val="24"/>
+                <w:vertAlign w:val="baseline"/>
+                <w:lang w:val="en-IN"/>
+              </w:rPr>
+            </w:pPr>
+            <w:r>
+              <w:rPr>
+                <w:rFonts w:hint="default" w:ascii="Times New Roman" w:hAnsi="Times New Roman" w:cs="Times New Roman"/>
+                <w:sz w:val="24"/>
+                <w:szCs w:val="24"/>
+                <w:vertAlign w:val="baseline"/>
+                <w:lang w:val="en-IN"/>
+              </w:rPr>
+              <w:t xml:space="preserve">Var A=20; </w:t>
+            </w:r>
+          </w:p>
+          <w:p>
+            <w:pPr>
+              <w:widowControl w:val="0"/>
+              <w:jc w:val="both"/>
+              <w:rPr>
+                <w:rFonts w:hint="default"/>
+                <w:vertAlign w:val="baseline"/>
+                <w:lang w:val="en-IN"/>
+              </w:rPr>
+            </w:pPr>
+            <w:r>
+              <w:rPr>
+                <w:rFonts w:hint="default" w:ascii="Times New Roman" w:hAnsi="Times New Roman" w:cs="Times New Roman"/>
+                <w:sz w:val="24"/>
+                <w:szCs w:val="24"/>
+                <w:vertAlign w:val="baseline"/>
+                <w:lang w:val="en-IN"/>
+              </w:rPr>
+              <w:t>A=10;</w:t>
+            </w:r>
+          </w:p>
+          <w:p>
+            <w:pPr>
+              <w:widowControl w:val="0"/>
+              <w:jc w:val="both"/>
+              <w:rPr>
+                <w:rFonts w:hint="default"/>
+                <w:vertAlign w:val="baseline"/>
+                <w:lang w:val="en-IN"/>
+              </w:rPr>
+            </w:pPr>
+            <w:r>
+              <w:rPr>
+                <w:rFonts w:hint="default"/>
+                <w:vertAlign w:val="baseline"/>
+                <w:lang w:val="en-IN"/>
+              </w:rPr>
+              <w:t>Possible</w:t>
+            </w:r>
+          </w:p>
+        </w:tc>
+        <w:tc>
+          <w:tcPr>
+            <w:tcW w:w="2055" w:type="dxa"/>
+          </w:tcPr>
+          <w:p>
+            <w:pPr>
+              <w:widowControl w:val="0"/>
+              <w:jc w:val="both"/>
+              <w:rPr>
+                <w:rFonts w:hint="default" w:ascii="Times New Roman" w:hAnsi="Times New Roman" w:cs="Times New Roman"/>
+                <w:sz w:val="24"/>
+                <w:szCs w:val="24"/>
+                <w:vertAlign w:val="baseline"/>
+                <w:lang w:val="en-IN"/>
+              </w:rPr>
+            </w:pPr>
+            <w:r>
+              <w:rPr>
+                <w:rFonts w:hint="default" w:ascii="Times New Roman" w:hAnsi="Times New Roman" w:cs="Times New Roman"/>
+                <w:sz w:val="24"/>
+                <w:szCs w:val="24"/>
+                <w:vertAlign w:val="baseline"/>
+                <w:lang w:val="en-IN"/>
+              </w:rPr>
+              <w:t>Let A=10;</w:t>
+            </w:r>
+          </w:p>
+          <w:p>
+            <w:pPr>
+              <w:widowControl w:val="0"/>
+              <w:jc w:val="both"/>
+              <w:rPr>
+                <w:rFonts w:hint="default"/>
+                <w:vertAlign w:val="baseline"/>
+                <w:lang w:val="en-IN"/>
+              </w:rPr>
+            </w:pPr>
+            <w:r>
+              <w:rPr>
+                <w:rFonts w:hint="default" w:ascii="Times New Roman" w:hAnsi="Times New Roman" w:cs="Times New Roman"/>
+                <w:sz w:val="24"/>
+                <w:szCs w:val="24"/>
+                <w:vertAlign w:val="baseline"/>
+                <w:lang w:val="en-IN"/>
+              </w:rPr>
+              <w:t>A=20;</w:t>
+            </w:r>
+          </w:p>
+          <w:p>
+            <w:pPr>
+              <w:widowControl w:val="0"/>
+              <w:jc w:val="both"/>
+              <w:rPr>
+                <w:rFonts w:hint="default"/>
+                <w:vertAlign w:val="baseline"/>
+                <w:lang w:val="en-IN"/>
+              </w:rPr>
+            </w:pPr>
+            <w:r>
+              <w:rPr>
+                <w:rFonts w:hint="default"/>
+                <w:vertAlign w:val="baseline"/>
+                <w:lang w:val="en-IN"/>
+              </w:rPr>
+              <w:t>Possible</w:t>
+            </w:r>
           </w:p>
         </w:tc>
         <w:tc>
@@ -932,9 +1054,165 @@
               <w:widowControl w:val="0"/>
               <w:jc w:val="both"/>
               <w:rPr>
-                <w:vertAlign w:val="baseline"/>
-              </w:rPr>
-            </w:pPr>
+                <w:rFonts w:hint="default" w:ascii="Times New Roman" w:hAnsi="Times New Roman" w:cs="Times New Roman"/>
+                <w:sz w:val="24"/>
+                <w:szCs w:val="24"/>
+                <w:vertAlign w:val="baseline"/>
+                <w:lang w:val="en-IN"/>
+              </w:rPr>
+            </w:pPr>
+            <w:r>
+              <w:rPr>
+                <w:rFonts w:hint="default" w:ascii="Times New Roman" w:hAnsi="Times New Roman" w:cs="Times New Roman"/>
+                <w:sz w:val="24"/>
+                <w:szCs w:val="24"/>
+                <w:vertAlign w:val="baseline"/>
+                <w:lang w:val="en-IN"/>
+              </w:rPr>
+              <w:t>Const A=10;</w:t>
+            </w:r>
+          </w:p>
+          <w:p>
+            <w:pPr>
+              <w:widowControl w:val="0"/>
+              <w:jc w:val="both"/>
+              <w:rPr>
+                <w:rFonts w:hint="default" w:ascii="Times New Roman" w:hAnsi="Times New Roman" w:cs="Times New Roman"/>
+                <w:sz w:val="24"/>
+                <w:szCs w:val="24"/>
+                <w:vertAlign w:val="baseline"/>
+                <w:lang w:val="en-IN"/>
+              </w:rPr>
+            </w:pPr>
+            <w:r>
+              <w:rPr>
+                <w:rFonts w:hint="default" w:ascii="Times New Roman" w:hAnsi="Times New Roman" w:cs="Times New Roman"/>
+                <w:sz w:val="24"/>
+                <w:szCs w:val="24"/>
+                <w:vertAlign w:val="baseline"/>
+                <w:lang w:val="en-IN"/>
+              </w:rPr>
+              <w:t>A=20;</w:t>
+            </w:r>
+          </w:p>
+          <w:p>
+            <w:pPr>
+              <w:widowControl w:val="0"/>
+              <w:jc w:val="both"/>
+              <w:rPr>
+                <w:rFonts w:hint="default"/>
+                <w:vertAlign w:val="baseline"/>
+                <w:lang w:val="en-IN"/>
+              </w:rPr>
+            </w:pPr>
+            <w:r>
+              <w:rPr>
+                <w:rFonts w:hint="default"/>
+                <w:vertAlign w:val="baseline"/>
+                <w:lang w:val="en-IN"/>
+              </w:rPr>
+              <w:t>Not possible</w:t>
+            </w:r>
+          </w:p>
+        </w:tc>
+      </w:tr>
+      <w:tr>
+        <w:tblPrEx>
+          <w:tblBorders>
+            <w:top w:val="single" w:color="auto" w:sz="4" w:space="0"/>
+            <w:left w:val="single" w:color="auto" w:sz="4" w:space="0"/>
+            <w:bottom w:val="single" w:color="auto" w:sz="4" w:space="0"/>
+            <w:right w:val="single" w:color="auto" w:sz="4" w:space="0"/>
+            <w:insideH w:val="single" w:color="auto" w:sz="4" w:space="0"/>
+            <w:insideV w:val="single" w:color="auto" w:sz="4" w:space="0"/>
+          </w:tblBorders>
+          <w:tblCellMar>
+            <w:top w:w="0" w:type="dxa"/>
+            <w:left w:w="108" w:type="dxa"/>
+            <w:bottom w:w="0" w:type="dxa"/>
+            <w:right w:w="108" w:type="dxa"/>
+          </w:tblCellMar>
+        </w:tblPrEx>
+        <w:trPr>
+          <w:trHeight w:val="939" w:hRule="atLeast"/>
+        </w:trPr>
+        <w:tc>
+          <w:tcPr>
+            <w:tcW w:w="2304" w:type="dxa"/>
+          </w:tcPr>
+          <w:p>
+            <w:pPr>
+              <w:widowControl w:val="0"/>
+              <w:numPr>
+                <w:ilvl w:val="0"/>
+                <w:numId w:val="1"/>
+              </w:numPr>
+              <w:ind w:left="420" w:leftChars="0" w:hanging="420" w:firstLineChars="0"/>
+              <w:jc w:val="both"/>
+              <w:rPr>
+                <w:rFonts w:hint="default" w:ascii="Times New Roman" w:hAnsi="Times New Roman" w:cs="Times New Roman"/>
+                <w:sz w:val="24"/>
+                <w:szCs w:val="24"/>
+                <w:vertAlign w:val="baseline"/>
+                <w:lang w:val="en-IN"/>
+              </w:rPr>
+            </w:pPr>
+            <w:r>
+              <w:rPr>
+                <w:rFonts w:hint="default" w:ascii="Times New Roman" w:hAnsi="Times New Roman" w:cs="Times New Roman"/>
+                <w:sz w:val="24"/>
+                <w:szCs w:val="24"/>
+                <w:vertAlign w:val="baseline"/>
+                <w:lang w:val="en-IN"/>
+              </w:rPr>
+              <w:t>Block Scopes</w:t>
+            </w:r>
+          </w:p>
+        </w:tc>
+        <w:tc>
+          <w:tcPr>
+            <w:tcW w:w="2032" w:type="dxa"/>
+          </w:tcPr>
+          <w:p>
+            <w:pPr>
+              <w:widowControl w:val="0"/>
+              <w:jc w:val="both"/>
+              <w:rPr>
+                <w:rFonts w:hint="default"/>
+                <w:vertAlign w:val="baseline"/>
+                <w:lang w:val="en-IN"/>
+              </w:rPr>
+            </w:pPr>
+            <w:r>
+              <w:rPr>
+                <w:rFonts w:hint="default"/>
+                <w:vertAlign w:val="baseline"/>
+                <w:lang w:val="en-IN"/>
+              </w:rPr>
+              <w:t xml:space="preserve">Var declared inside  can be accessed outside the scope </w:t>
+            </w:r>
+          </w:p>
+        </w:tc>
+        <w:tc>
+          <w:tcPr>
+            <w:tcW w:w="2055" w:type="dxa"/>
+          </w:tcPr>
+          <w:p>
+            <w:pPr>
+              <w:widowControl w:val="0"/>
+              <w:jc w:val="both"/>
+              <w:rPr>
+                <w:vertAlign w:val="baseline"/>
+              </w:rPr>
+            </w:pPr>
+            <w:r>
+              <w:rPr>
+                <w:rFonts w:hint="default"/>
+                <w:vertAlign w:val="baseline"/>
+                <w:lang w:val="en-IN"/>
+              </w:rPr>
+              <w:t xml:space="preserve">Let declared cannt be accessed outside the scope </w:t>
+            </w:r>
           </w:p>
         </w:tc>
         <w:tc>
@@ -946,16 +1224,543 @@
               <w:widowControl w:val="0"/>
               <w:jc w:val="both"/>
               <w:rPr>
-                <w:vertAlign w:val="baseline"/>
-              </w:rPr>
-            </w:pPr>
+                <w:rFonts w:hint="default"/>
+                <w:vertAlign w:val="baseline"/>
+                <w:lang w:val="en-IN"/>
+              </w:rPr>
+            </w:pPr>
+            <w:r>
+              <w:rPr>
+                <w:rFonts w:hint="default"/>
+                <w:vertAlign w:val="baseline"/>
+                <w:lang w:val="en-IN"/>
+              </w:rPr>
+              <w:t xml:space="preserve">Const declared can be accessed outside the scope </w:t>
+            </w:r>
+          </w:p>
+        </w:tc>
+      </w:tr>
+      <w:tr>
+        <w:tblPrEx>
+          <w:tblBorders>
+            <w:top w:val="single" w:color="auto" w:sz="4" w:space="0"/>
+            <w:left w:val="single" w:color="auto" w:sz="4" w:space="0"/>
+            <w:bottom w:val="single" w:color="auto" w:sz="4" w:space="0"/>
+            <w:right w:val="single" w:color="auto" w:sz="4" w:space="0"/>
+            <w:insideH w:val="single" w:color="auto" w:sz="4" w:space="0"/>
+            <w:insideV w:val="single" w:color="auto" w:sz="4" w:space="0"/>
+          </w:tblBorders>
+          <w:tblCellMar>
+            <w:top w:w="0" w:type="dxa"/>
+            <w:left w:w="108" w:type="dxa"/>
+            <w:bottom w:w="0" w:type="dxa"/>
+            <w:right w:w="108" w:type="dxa"/>
+          </w:tblCellMar>
+        </w:tblPrEx>
+        <w:trPr>
+          <w:trHeight w:val="939" w:hRule="atLeast"/>
+        </w:trPr>
+        <w:tc>
+          <w:tcPr>
+            <w:tcW w:w="2304" w:type="dxa"/>
+          </w:tcPr>
+          <w:p>
+            <w:pPr>
+              <w:widowControl w:val="0"/>
+              <w:numPr>
+                <w:ilvl w:val="0"/>
+                <w:numId w:val="1"/>
+              </w:numPr>
+              <w:ind w:left="420" w:leftChars="0" w:hanging="420" w:firstLineChars="0"/>
+              <w:jc w:val="both"/>
+              <w:rPr>
+                <w:rFonts w:hint="default" w:ascii="Times New Roman" w:hAnsi="Times New Roman" w:cs="Times New Roman"/>
+                <w:sz w:val="24"/>
+                <w:szCs w:val="24"/>
+                <w:vertAlign w:val="baseline"/>
+                <w:lang w:val="en-IN"/>
+              </w:rPr>
+            </w:pPr>
+            <w:r>
+              <w:rPr>
+                <w:rFonts w:hint="default" w:ascii="Times New Roman" w:hAnsi="Times New Roman" w:cs="Times New Roman"/>
+                <w:sz w:val="24"/>
+                <w:szCs w:val="24"/>
+                <w:vertAlign w:val="baseline"/>
+                <w:lang w:val="en-IN"/>
+              </w:rPr>
+              <w:t>Function scopes</w:t>
+            </w:r>
+          </w:p>
+        </w:tc>
+        <w:tc>
+          <w:tcPr>
+            <w:tcW w:w="2032" w:type="dxa"/>
+          </w:tcPr>
+          <w:p>
+            <w:pPr>
+              <w:widowControl w:val="0"/>
+              <w:jc w:val="both"/>
+              <w:rPr>
+                <w:rFonts w:hint="default"/>
+                <w:vertAlign w:val="baseline"/>
+                <w:lang w:val="en-IN"/>
+              </w:rPr>
+            </w:pPr>
+            <w:r>
+              <w:rPr>
+                <w:rFonts w:hint="default"/>
+                <w:vertAlign w:val="baseline"/>
+                <w:lang w:val="en-IN"/>
+              </w:rPr>
+              <w:t xml:space="preserve">Var declared inside  cannt be accessed outside the scope </w:t>
+            </w:r>
+          </w:p>
+        </w:tc>
+        <w:tc>
+          <w:tcPr>
+            <w:tcW w:w="2055" w:type="dxa"/>
+          </w:tcPr>
+          <w:p>
+            <w:pPr>
+              <w:widowControl w:val="0"/>
+              <w:jc w:val="both"/>
+              <w:rPr>
+                <w:rFonts w:hint="default"/>
+                <w:vertAlign w:val="baseline"/>
+                <w:lang w:val="en-IN"/>
+              </w:rPr>
+            </w:pPr>
+            <w:r>
+              <w:rPr>
+                <w:rFonts w:hint="default"/>
+                <w:vertAlign w:val="baseline"/>
+                <w:lang w:val="en-IN"/>
+              </w:rPr>
+              <w:t xml:space="preserve">Let declared cannt be accessed outside the scope </w:t>
+            </w:r>
+          </w:p>
+        </w:tc>
+        <w:tc>
+          <w:tcPr>
+            <w:tcW w:w="2131" w:type="dxa"/>
+          </w:tcPr>
+          <w:p>
+            <w:pPr>
+              <w:widowControl w:val="0"/>
+              <w:jc w:val="both"/>
+              <w:rPr>
+                <w:rFonts w:hint="default"/>
+                <w:vertAlign w:val="baseline"/>
+                <w:lang w:val="en-IN"/>
+              </w:rPr>
+            </w:pPr>
+            <w:r>
+              <w:rPr>
+                <w:rFonts w:hint="default"/>
+                <w:vertAlign w:val="baseline"/>
+                <w:lang w:val="en-IN"/>
+              </w:rPr>
+              <w:t xml:space="preserve">Const declared can be accessed outside the scope </w:t>
+            </w:r>
+          </w:p>
+        </w:tc>
+      </w:tr>
+      <w:tr>
+        <w:tblPrEx>
+          <w:tblBorders>
+            <w:top w:val="single" w:color="auto" w:sz="4" w:space="0"/>
+            <w:left w:val="single" w:color="auto" w:sz="4" w:space="0"/>
+            <w:bottom w:val="single" w:color="auto" w:sz="4" w:space="0"/>
+            <w:right w:val="single" w:color="auto" w:sz="4" w:space="0"/>
+            <w:insideH w:val="single" w:color="auto" w:sz="4" w:space="0"/>
+            <w:insideV w:val="single" w:color="auto" w:sz="4" w:space="0"/>
+          </w:tblBorders>
+          <w:tblCellMar>
+            <w:top w:w="0" w:type="dxa"/>
+            <w:left w:w="108" w:type="dxa"/>
+            <w:bottom w:w="0" w:type="dxa"/>
+            <w:right w:w="108" w:type="dxa"/>
+          </w:tblCellMar>
+        </w:tblPrEx>
+        <w:trPr>
+          <w:trHeight w:val="939" w:hRule="atLeast"/>
+        </w:trPr>
+        <w:tc>
+          <w:tcPr>
+            <w:tcW w:w="2304" w:type="dxa"/>
+          </w:tcPr>
+          <w:p>
+            <w:pPr>
+              <w:widowControl w:val="0"/>
+              <w:numPr>
+                <w:ilvl w:val="0"/>
+                <w:numId w:val="1"/>
+              </w:numPr>
+              <w:ind w:left="420" w:leftChars="0" w:hanging="420" w:firstLineChars="0"/>
+              <w:jc w:val="both"/>
+              <w:rPr>
+                <w:rFonts w:hint="default" w:ascii="Times New Roman" w:hAnsi="Times New Roman" w:cs="Times New Roman"/>
+                <w:sz w:val="24"/>
+                <w:szCs w:val="24"/>
+                <w:vertAlign w:val="baseline"/>
+                <w:lang w:val="en-IN"/>
+              </w:rPr>
+            </w:pPr>
+            <w:r>
+              <w:rPr>
+                <w:rFonts w:hint="default" w:ascii="Times New Roman" w:hAnsi="Times New Roman" w:cs="Times New Roman"/>
+                <w:sz w:val="24"/>
+                <w:szCs w:val="24"/>
+                <w:vertAlign w:val="baseline"/>
+                <w:lang w:val="en-IN"/>
+              </w:rPr>
+              <w:t>Scope type</w:t>
+            </w:r>
+          </w:p>
+        </w:tc>
+        <w:tc>
+          <w:tcPr>
+            <w:tcW w:w="2032" w:type="dxa"/>
+          </w:tcPr>
+          <w:p>
+            <w:pPr>
+              <w:widowControl w:val="0"/>
+              <w:jc w:val="both"/>
+              <w:rPr>
+                <w:rFonts w:hint="default"/>
+                <w:vertAlign w:val="baseline"/>
+                <w:lang w:val="en-IN"/>
+              </w:rPr>
+            </w:pPr>
+            <w:r>
+              <w:rPr>
+                <w:rFonts w:hint="default"/>
+                <w:vertAlign w:val="baseline"/>
+                <w:lang w:val="en-IN"/>
+              </w:rPr>
+              <w:t>Var is function scope</w:t>
+            </w:r>
+          </w:p>
+        </w:tc>
+        <w:tc>
+          <w:tcPr>
+            <w:tcW w:w="2055" w:type="dxa"/>
+          </w:tcPr>
+          <w:p>
+            <w:pPr>
+              <w:widowControl w:val="0"/>
+              <w:jc w:val="both"/>
+              <w:rPr>
+                <w:rFonts w:hint="default"/>
+                <w:vertAlign w:val="baseline"/>
+                <w:lang w:val="en-IN"/>
+              </w:rPr>
+            </w:pPr>
+            <w:r>
+              <w:rPr>
+                <w:rFonts w:hint="default"/>
+                <w:vertAlign w:val="baseline"/>
+                <w:lang w:val="en-IN"/>
+              </w:rPr>
+              <w:t>Let is block scope</w:t>
+            </w:r>
+          </w:p>
+        </w:tc>
+        <w:tc>
+          <w:tcPr>
+            <w:tcW w:w="2131" w:type="dxa"/>
+          </w:tcPr>
+          <w:p>
+            <w:pPr>
+              <w:widowControl w:val="0"/>
+              <w:jc w:val="both"/>
+              <w:rPr>
+                <w:rFonts w:hint="default"/>
+                <w:vertAlign w:val="baseline"/>
+                <w:lang w:val="en-IN"/>
+              </w:rPr>
+            </w:pPr>
+            <w:r>
+              <w:rPr>
+                <w:rFonts w:hint="default"/>
+                <w:vertAlign w:val="baseline"/>
+                <w:lang w:val="en-IN"/>
+              </w:rPr>
+              <w:t>Const is block scope</w:t>
+            </w:r>
+          </w:p>
+        </w:tc>
+      </w:tr>
+      <w:tr>
+        <w:tblPrEx>
+          <w:tblBorders>
+            <w:top w:val="single" w:color="auto" w:sz="4" w:space="0"/>
+            <w:left w:val="single" w:color="auto" w:sz="4" w:space="0"/>
+            <w:bottom w:val="single" w:color="auto" w:sz="4" w:space="0"/>
+            <w:right w:val="single" w:color="auto" w:sz="4" w:space="0"/>
+            <w:insideH w:val="single" w:color="auto" w:sz="4" w:space="0"/>
+            <w:insideV w:val="single" w:color="auto" w:sz="4" w:space="0"/>
+          </w:tblBorders>
+          <w:tblCellMar>
+            <w:top w:w="0" w:type="dxa"/>
+            <w:left w:w="108" w:type="dxa"/>
+            <w:bottom w:w="0" w:type="dxa"/>
+            <w:right w:w="108" w:type="dxa"/>
+          </w:tblCellMar>
+        </w:tblPrEx>
+        <w:trPr>
+          <w:trHeight w:val="939" w:hRule="atLeast"/>
+        </w:trPr>
+        <w:tc>
+          <w:tcPr>
+            <w:tcW w:w="2304" w:type="dxa"/>
+          </w:tcPr>
+          <w:p>
+            <w:pPr>
+              <w:widowControl w:val="0"/>
+              <w:numPr>
+                <w:ilvl w:val="0"/>
+                <w:numId w:val="1"/>
+              </w:numPr>
+              <w:ind w:left="420" w:leftChars="0" w:hanging="420" w:firstLineChars="0"/>
+              <w:jc w:val="both"/>
+              <w:rPr>
+                <w:rFonts w:hint="default" w:ascii="Times New Roman" w:hAnsi="Times New Roman" w:cs="Times New Roman"/>
+                <w:sz w:val="24"/>
+                <w:szCs w:val="24"/>
+                <w:vertAlign w:val="baseline"/>
+                <w:lang w:val="en-IN"/>
+              </w:rPr>
+            </w:pPr>
+            <w:r>
+              <w:rPr>
+                <w:rFonts w:hint="default" w:ascii="Times New Roman" w:hAnsi="Times New Roman" w:cs="Times New Roman"/>
+                <w:sz w:val="24"/>
+                <w:szCs w:val="24"/>
+                <w:vertAlign w:val="baseline"/>
+                <w:lang w:val="en-IN"/>
+              </w:rPr>
+              <w:t>Memory allocation</w:t>
+            </w:r>
+          </w:p>
+        </w:tc>
+        <w:tc>
+          <w:tcPr>
+            <w:tcW w:w="2032" w:type="dxa"/>
+          </w:tcPr>
+          <w:p>
+            <w:pPr>
+              <w:widowControl w:val="0"/>
+              <w:jc w:val="both"/>
+              <w:rPr>
+                <w:rFonts w:hint="default"/>
+                <w:vertAlign w:val="baseline"/>
+                <w:lang w:val="en-IN"/>
+              </w:rPr>
+            </w:pPr>
+            <w:r>
+              <w:rPr>
+                <w:rFonts w:hint="default"/>
+                <w:vertAlign w:val="baseline"/>
+                <w:lang w:val="en-IN"/>
+              </w:rPr>
+              <w:t>Get allocation of memory in heap</w:t>
+            </w:r>
+          </w:p>
+        </w:tc>
+        <w:tc>
+          <w:tcPr>
+            <w:tcW w:w="2055" w:type="dxa"/>
+          </w:tcPr>
+          <w:p>
+            <w:pPr>
+              <w:widowControl w:val="0"/>
+              <w:jc w:val="left"/>
+              <w:rPr>
+                <w:rFonts w:hint="default"/>
+                <w:vertAlign w:val="baseline"/>
+                <w:lang w:val="en-IN"/>
+              </w:rPr>
+            </w:pPr>
+            <w:r>
+              <w:rPr>
+                <w:rFonts w:hint="default"/>
+                <w:vertAlign w:val="baseline"/>
+                <w:lang w:val="en-IN"/>
+              </w:rPr>
+              <w:t xml:space="preserve">Get allocation of memory in call stack/ GEC(window obj)   itself </w:t>
+            </w:r>
+          </w:p>
+        </w:tc>
+        <w:tc>
+          <w:tcPr>
+            <w:tcW w:w="2131" w:type="dxa"/>
+          </w:tcPr>
+          <w:p>
+            <w:pPr>
+              <w:widowControl w:val="0"/>
+              <w:jc w:val="both"/>
+              <w:rPr>
+                <w:rFonts w:hint="default"/>
+                <w:vertAlign w:val="baseline"/>
+                <w:lang w:val="en-IN"/>
+              </w:rPr>
+            </w:pPr>
+            <w:r>
+              <w:rPr>
+                <w:rFonts w:hint="default"/>
+                <w:vertAlign w:val="baseline"/>
+                <w:lang w:val="en-IN"/>
+              </w:rPr>
+              <w:t>Get allocation of memory in call stack/ GEC(window obj)  itself</w:t>
+            </w:r>
+          </w:p>
+        </w:tc>
+      </w:tr>
+      <w:tr>
+        <w:tblPrEx>
+          <w:tblBorders>
+            <w:top w:val="single" w:color="auto" w:sz="4" w:space="0"/>
+            <w:left w:val="single" w:color="auto" w:sz="4" w:space="0"/>
+            <w:bottom w:val="single" w:color="auto" w:sz="4" w:space="0"/>
+            <w:right w:val="single" w:color="auto" w:sz="4" w:space="0"/>
+            <w:insideH w:val="single" w:color="auto" w:sz="4" w:space="0"/>
+            <w:insideV w:val="single" w:color="auto" w:sz="4" w:space="0"/>
+          </w:tblBorders>
+          <w:tblCellMar>
+            <w:top w:w="0" w:type="dxa"/>
+            <w:left w:w="108" w:type="dxa"/>
+            <w:bottom w:w="0" w:type="dxa"/>
+            <w:right w:w="108" w:type="dxa"/>
+          </w:tblCellMar>
+        </w:tblPrEx>
+        <w:trPr>
+          <w:trHeight w:val="939" w:hRule="atLeast"/>
+        </w:trPr>
+        <w:tc>
+          <w:tcPr>
+            <w:tcW w:w="2304" w:type="dxa"/>
+          </w:tcPr>
+          <w:p>
+            <w:pPr>
+              <w:widowControl w:val="0"/>
+              <w:numPr>
+                <w:ilvl w:val="0"/>
+                <w:numId w:val="1"/>
+              </w:numPr>
+              <w:ind w:left="420" w:leftChars="0" w:hanging="420" w:firstLineChars="0"/>
+              <w:jc w:val="both"/>
+              <w:rPr>
+                <w:rFonts w:hint="default" w:ascii="Times New Roman" w:hAnsi="Times New Roman" w:cs="Times New Roman"/>
+                <w:sz w:val="24"/>
+                <w:szCs w:val="24"/>
+                <w:vertAlign w:val="baseline"/>
+                <w:lang w:val="en-IN"/>
+              </w:rPr>
+            </w:pPr>
+            <w:r>
+              <w:rPr>
+                <w:rFonts w:hint="default" w:ascii="Times New Roman" w:hAnsi="Times New Roman" w:cs="Times New Roman"/>
+                <w:sz w:val="24"/>
+                <w:szCs w:val="24"/>
+                <w:vertAlign w:val="baseline"/>
+                <w:lang w:val="en-IN"/>
+              </w:rPr>
+              <w:t>Accesing before initialization</w:t>
+            </w:r>
+            <w:bookmarkStart w:id="0" w:name="_GoBack"/>
+            <w:bookmarkEnd w:id="0"/>
+          </w:p>
+        </w:tc>
+        <w:tc>
+          <w:tcPr>
+            <w:tcW w:w="2032" w:type="dxa"/>
+          </w:tcPr>
+          <w:p>
+            <w:pPr>
+              <w:widowControl w:val="0"/>
+              <w:jc w:val="both"/>
+              <w:rPr>
+                <w:rFonts w:hint="default"/>
+                <w:vertAlign w:val="baseline"/>
+                <w:lang w:val="en-IN"/>
+              </w:rPr>
+            </w:pPr>
+            <w:r>
+              <w:rPr>
+                <w:rFonts w:hint="default"/>
+                <w:vertAlign w:val="baseline"/>
+                <w:lang w:val="en-IN"/>
+              </w:rPr>
+              <w:t>Variable declare using var will not be temporal dead zone cause var stored into window obj</w:t>
+            </w:r>
+          </w:p>
+        </w:tc>
+        <w:tc>
+          <w:tcPr>
+            <w:tcW w:w="2055" w:type="dxa"/>
+          </w:tcPr>
+          <w:p>
+            <w:pPr>
+              <w:widowControl w:val="0"/>
+              <w:jc w:val="left"/>
+              <w:rPr>
+                <w:rFonts w:hint="default"/>
+                <w:vertAlign w:val="baseline"/>
+                <w:lang w:val="en-IN"/>
+              </w:rPr>
+            </w:pPr>
+            <w:r>
+              <w:rPr>
+                <w:rFonts w:hint="default"/>
+                <w:vertAlign w:val="baseline"/>
+                <w:lang w:val="en-IN"/>
+              </w:rPr>
+              <w:t>Variable declare using let will  be in  temporal dead zone. So we cannot access them before initialization.Cause let stored into call stack</w:t>
+            </w:r>
+          </w:p>
+        </w:tc>
+        <w:tc>
+          <w:tcPr>
+            <w:tcW w:w="2131" w:type="dxa"/>
+          </w:tcPr>
+          <w:p>
+            <w:pPr>
+              <w:widowControl w:val="0"/>
+              <w:jc w:val="left"/>
+              <w:rPr>
+                <w:rFonts w:hint="default"/>
+                <w:vertAlign w:val="baseline"/>
+                <w:lang w:val="en-IN"/>
+              </w:rPr>
+            </w:pPr>
+            <w:r>
+              <w:rPr>
+                <w:rFonts w:hint="default"/>
+                <w:vertAlign w:val="baseline"/>
+                <w:lang w:val="en-IN"/>
+              </w:rPr>
+              <w:t>Variable declare using const will  be in  temporal dead zone. So we cannot access them before initialization cause const stored into call stack</w:t>
+            </w:r>
           </w:p>
         </w:tc>
       </w:tr>
     </w:tbl>
     <w:p>
-      <w:bookmarkStart w:id="0" w:name="_GoBack"/>
-      <w:bookmarkEnd w:id="0"/>
+      <w:pPr>
+        <w:rPr>
+          <w:rFonts w:hint="default"/>
+          <w:lang w:val="en-IN"/>
+        </w:rPr>
+      </w:pPr>
+      <w:r>
+        <w:rPr>
+          <w:rFonts w:hint="default"/>
+          <w:lang w:val="en-IN"/>
+        </w:rPr>
+        <w:tab/>
+      </w:r>
     </w:p>
     <w:sectPr>
       <w:pgSz w:w="11906" w:h="16838"/>

</xml_diff>